<commit_message>
01/04/2021 - 19:43 (F) Changed the start page to main-view.fxml
</commit_message>
<xml_diff>
--- a/Documentation Logicielle/DOCUMENTATION UTILISATEUR.docx
+++ b/Documentation Logicielle/DOCUMENTATION UTILISATEUR.docx
@@ -334,7 +334,15 @@
           <w:sz w:val="28"/>
           <w:szCs w:val="28"/>
         </w:rPr>
-        <w:t xml:space="preserve">Page </w:t>
+        <w:t>Onglet</w:t>
+      </w:r>
+      <w:r>
+        <w:rPr>
+          <w:rFonts w:ascii="Times New Roman" w:hAnsi="Times New Roman" w:cs="Times New Roman"/>
+          <w:sz w:val="28"/>
+          <w:szCs w:val="28"/>
+        </w:rPr>
+        <w:t xml:space="preserve"> </w:t>
       </w:r>
       <w:r>
         <w:rPr>
@@ -386,7 +394,23 @@
           <w:sz w:val="28"/>
           <w:szCs w:val="28"/>
         </w:rPr>
-        <w:t>.   Modifier un pays</w:t>
+        <w:t>.   Modifier</w:t>
+      </w:r>
+      <w:r>
+        <w:rPr>
+          <w:rFonts w:ascii="Times New Roman" w:hAnsi="Times New Roman" w:cs="Times New Roman"/>
+          <w:sz w:val="28"/>
+          <w:szCs w:val="28"/>
+        </w:rPr>
+        <w:t>/Supprimer</w:t>
+      </w:r>
+      <w:r>
+        <w:rPr>
+          <w:rFonts w:ascii="Times New Roman" w:hAnsi="Times New Roman" w:cs="Times New Roman"/>
+          <w:sz w:val="28"/>
+          <w:szCs w:val="28"/>
+        </w:rPr>
+        <w:t xml:space="preserve"> un pays</w:t>
       </w:r>
     </w:p>
     <w:p>
@@ -479,23 +503,23 @@
           <w:sz w:val="28"/>
           <w:szCs w:val="28"/>
         </w:rPr>
-        <w:t xml:space="preserve">Page </w:t>
-      </w:r>
-      <w:r>
-        <w:rPr>
-          <w:rFonts w:ascii="Times New Roman" w:hAnsi="Times New Roman" w:cs="Times New Roman"/>
-          <w:sz w:val="28"/>
-          <w:szCs w:val="28"/>
-        </w:rPr>
-        <w:t xml:space="preserve">des </w:t>
-      </w:r>
-      <w:r>
-        <w:rPr>
-          <w:rFonts w:ascii="Times New Roman" w:hAnsi="Times New Roman" w:cs="Times New Roman"/>
-          <w:sz w:val="28"/>
-          <w:szCs w:val="28"/>
-        </w:rPr>
-        <w:t>départements</w:t>
+        <w:t>Onglet</w:t>
+      </w:r>
+      <w:r>
+        <w:rPr>
+          <w:rFonts w:ascii="Times New Roman" w:hAnsi="Times New Roman" w:cs="Times New Roman"/>
+          <w:sz w:val="28"/>
+          <w:szCs w:val="28"/>
+        </w:rPr>
+        <w:t xml:space="preserve"> </w:t>
+      </w:r>
+      <w:r>
+        <w:rPr>
+          <w:rFonts w:ascii="Times New Roman" w:hAnsi="Times New Roman" w:cs="Times New Roman"/>
+          <w:sz w:val="28"/>
+          <w:szCs w:val="28"/>
+        </w:rPr>
+        <w:t>des départements</w:t>
       </w:r>
     </w:p>
     <w:p>
@@ -539,15 +563,23 @@
           <w:sz w:val="28"/>
           <w:szCs w:val="28"/>
         </w:rPr>
-        <w:t xml:space="preserve">.   Modifier un </w:t>
-      </w:r>
-      <w:r>
-        <w:rPr>
-          <w:rFonts w:ascii="Times New Roman" w:hAnsi="Times New Roman" w:cs="Times New Roman"/>
-          <w:sz w:val="28"/>
-          <w:szCs w:val="28"/>
-        </w:rPr>
-        <w:t>département</w:t>
+        <w:t>.   Modifier</w:t>
+      </w:r>
+      <w:r>
+        <w:rPr>
+          <w:rFonts w:ascii="Times New Roman" w:hAnsi="Times New Roman" w:cs="Times New Roman"/>
+          <w:sz w:val="28"/>
+          <w:szCs w:val="28"/>
+        </w:rPr>
+        <w:t>/Supprimer</w:t>
+      </w:r>
+      <w:r>
+        <w:rPr>
+          <w:rFonts w:ascii="Times New Roman" w:hAnsi="Times New Roman" w:cs="Times New Roman"/>
+          <w:sz w:val="28"/>
+          <w:szCs w:val="28"/>
+        </w:rPr>
+        <w:t xml:space="preserve"> un département</w:t>
       </w:r>
     </w:p>
     <w:p>
@@ -569,15 +601,7 @@
           <w:sz w:val="28"/>
           <w:szCs w:val="28"/>
         </w:rPr>
-        <w:t xml:space="preserve">.   Ajouter un </w:t>
-      </w:r>
-      <w:r>
-        <w:rPr>
-          <w:rFonts w:ascii="Times New Roman" w:hAnsi="Times New Roman" w:cs="Times New Roman"/>
-          <w:sz w:val="28"/>
-          <w:szCs w:val="28"/>
-        </w:rPr>
-        <w:t>département</w:t>
+        <w:t>.   Ajouter un département</w:t>
       </w:r>
     </w:p>
     <w:p>
@@ -629,23 +653,23 @@
           <w:sz w:val="28"/>
           <w:szCs w:val="28"/>
         </w:rPr>
-        <w:t xml:space="preserve">Page </w:t>
-      </w:r>
-      <w:r>
-        <w:rPr>
-          <w:rFonts w:ascii="Times New Roman" w:hAnsi="Times New Roman" w:cs="Times New Roman"/>
-          <w:sz w:val="28"/>
-          <w:szCs w:val="28"/>
-        </w:rPr>
-        <w:t xml:space="preserve">des </w:t>
-      </w:r>
-      <w:r>
-        <w:rPr>
-          <w:rFonts w:ascii="Times New Roman" w:hAnsi="Times New Roman" w:cs="Times New Roman"/>
-          <w:sz w:val="28"/>
-          <w:szCs w:val="28"/>
-        </w:rPr>
-        <w:t>médecins</w:t>
+        <w:t>Onglet</w:t>
+      </w:r>
+      <w:r>
+        <w:rPr>
+          <w:rFonts w:ascii="Times New Roman" w:hAnsi="Times New Roman" w:cs="Times New Roman"/>
+          <w:sz w:val="28"/>
+          <w:szCs w:val="28"/>
+        </w:rPr>
+        <w:t xml:space="preserve"> </w:t>
+      </w:r>
+      <w:r>
+        <w:rPr>
+          <w:rFonts w:ascii="Times New Roman" w:hAnsi="Times New Roman" w:cs="Times New Roman"/>
+          <w:sz w:val="28"/>
+          <w:szCs w:val="28"/>
+        </w:rPr>
+        <w:t>des médecins</w:t>
       </w:r>
     </w:p>
     <w:p>
@@ -689,7 +713,23 @@
           <w:sz w:val="28"/>
           <w:szCs w:val="28"/>
         </w:rPr>
-        <w:t>.   Modifier un médecin</w:t>
+        <w:t>.   Modifier</w:t>
+      </w:r>
+      <w:r>
+        <w:rPr>
+          <w:rFonts w:ascii="Times New Roman" w:hAnsi="Times New Roman" w:cs="Times New Roman"/>
+          <w:sz w:val="28"/>
+          <w:szCs w:val="28"/>
+        </w:rPr>
+        <w:t xml:space="preserve">/Supprimer </w:t>
+      </w:r>
+      <w:r>
+        <w:rPr>
+          <w:rFonts w:ascii="Times New Roman" w:hAnsi="Times New Roman" w:cs="Times New Roman"/>
+          <w:sz w:val="28"/>
+          <w:szCs w:val="28"/>
+        </w:rPr>
+        <w:t>un médecin</w:t>
       </w:r>
     </w:p>
     <w:p>
@@ -793,6 +833,11 @@
         <w:docPartUnique/>
       </w:docPartObj>
     </w:sdtPr>
+    <w:sdtEndPr>
+      <w:rPr>
+        <w:rStyle w:val="Numrodepage"/>
+      </w:rPr>
+    </w:sdtEndPr>
     <w:sdtContent>
       <w:p>
         <w:pPr>
@@ -845,6 +890,11 @@
         <w:docPartUnique/>
       </w:docPartObj>
     </w:sdtPr>
+    <w:sdtEndPr>
+      <w:rPr>
+        <w:rStyle w:val="Numrodepage"/>
+      </w:rPr>
+    </w:sdtEndPr>
     <w:sdtContent>
       <w:p>
         <w:pPr>
@@ -905,15 +955,7 @@
         <w:sz w:val="24"/>
         <w:szCs w:val="24"/>
       </w:rPr>
-      <w:t xml:space="preserve">GSB </w:t>
-    </w:r>
-    <w:r>
-      <w:rPr>
-        <w:rFonts w:eastAsia="Times New Roman"/>
-        <w:sz w:val="24"/>
-        <w:szCs w:val="24"/>
-      </w:rPr>
-      <w:t>Médecins                                                                                                                      Page</w:t>
+      <w:t>GSB Médecins                                                                                                                      Page</w:t>
     </w:r>
     <w:r>
       <w:rPr>
@@ -971,30 +1013,7 @@
         <w:szCs w:val="24"/>
       </w:rPr>
       <w:br/>
-    </w:r>
-    <w:r>
-      <w:rPr>
-        <w:rFonts w:eastAsia="Times New Roman"/>
-        <w:sz w:val="24"/>
-        <w:szCs w:val="24"/>
-      </w:rPr>
-      <w:t xml:space="preserve">Documentation utilisateur réalisée le </w:t>
-    </w:r>
-    <w:r>
-      <w:rPr>
-        <w:rFonts w:eastAsia="Times New Roman"/>
-        <w:sz w:val="24"/>
-        <w:szCs w:val="24"/>
-      </w:rPr>
-      <w:t xml:space="preserve">20 mars </w:t>
-    </w:r>
-    <w:r>
-      <w:rPr>
-        <w:rFonts w:eastAsia="Times New Roman"/>
-        <w:sz w:val="24"/>
-        <w:szCs w:val="24"/>
-      </w:rPr>
-      <w:t>2021</w:t>
+      <w:t>Documentation utilisateur réalisée le 20 mars 2021</w:t>
     </w:r>
     <w:r>
       <w:rPr>
@@ -2298,7 +2317,7 @@
     <w:lsdException w:name="Table Web 2" w:semiHidden="1" w:unhideWhenUsed="1"/>
     <w:lsdException w:name="Table Web 3" w:semiHidden="1" w:unhideWhenUsed="1"/>
     <w:lsdException w:name="Balloon Text" w:semiHidden="1" w:unhideWhenUsed="1"/>
-    <w:lsdException w:name="Table Grid" w:semiHidden="1" w:uiPriority="59" w:unhideWhenUsed="1"/>
+    <w:lsdException w:name="Table Grid" w:uiPriority="59"/>
     <w:lsdException w:name="Table Theme" w:semiHidden="1" w:unhideWhenUsed="1"/>
     <w:lsdException w:name="Placeholder Text" w:semiHidden="1"/>
     <w:lsdException w:name="No Spacing" w:uiPriority="1" w:qFormat="1"/>

</xml_diff>